<commit_message>
CIERRE 26 FEB 22
</commit_message>
<xml_diff>
--- a/01 DOCUEMENTOS/PAP FISCAL CENTRAL  2022.docx
+++ b/01 DOCUEMENTOS/PAP FISCAL CENTRAL  2022.docx
@@ -15,85 +15,87 @@
           <w:sz w:val="44"/>
           <w:szCs w:val="44"/>
         </w:rPr>
-        <w:t>8 DE FEBRERO 2022</w:t>
-      </w:r>
-    </w:p>
-    <w:p>
-      <w:pPr>
-        <w:jc w:val="center"/>
-        <w:rPr>
-          <w:sz w:val="44"/>
-          <w:szCs w:val="44"/>
-        </w:rPr>
-      </w:pPr>
-    </w:p>
-    <w:p>
-      <w:pPr>
-        <w:jc w:val="center"/>
-        <w:rPr>
-          <w:sz w:val="44"/>
-          <w:szCs w:val="44"/>
-        </w:rPr>
-      </w:pPr>
-    </w:p>
-    <w:p>
-      <w:pPr>
-        <w:jc w:val="center"/>
-        <w:rPr>
-          <w:sz w:val="44"/>
-          <w:szCs w:val="44"/>
-        </w:rPr>
-      </w:pPr>
-      <w:r>
-        <w:rPr>
-          <w:sz w:val="44"/>
-          <w:szCs w:val="44"/>
-        </w:rPr>
-        <w:t>CENTRAL</w:t>
-      </w:r>
-    </w:p>
-    <w:p>
-      <w:pPr>
-        <w:jc w:val="center"/>
-        <w:rPr>
-          <w:sz w:val="44"/>
-          <w:szCs w:val="44"/>
-        </w:rPr>
-      </w:pPr>
-    </w:p>
-    <w:p>
-      <w:pPr>
-        <w:jc w:val="center"/>
-        <w:rPr>
-          <w:sz w:val="44"/>
-          <w:szCs w:val="44"/>
-        </w:rPr>
-      </w:pPr>
-    </w:p>
-    <w:p>
-      <w:pPr>
-        <w:jc w:val="center"/>
-        <w:rPr>
-          <w:sz w:val="44"/>
-          <w:szCs w:val="44"/>
-        </w:rPr>
-      </w:pPr>
-    </w:p>
-    <w:p>
-      <w:pPr>
-        <w:jc w:val="center"/>
-        <w:rPr>
-          <w:sz w:val="44"/>
-          <w:szCs w:val="44"/>
-        </w:rPr>
-      </w:pPr>
+        <w:t>26 DE FEBRERO 2022</w:t>
+      </w:r>
+    </w:p>
+    <w:p>
+      <w:pPr>
+        <w:jc w:val="center"/>
+        <w:rPr>
+          <w:sz w:val="44"/>
+          <w:szCs w:val="44"/>
+        </w:rPr>
+      </w:pPr>
+    </w:p>
+    <w:p>
+      <w:pPr>
+        <w:jc w:val="center"/>
+        <w:rPr>
+          <w:sz w:val="44"/>
+          <w:szCs w:val="44"/>
+        </w:rPr>
+      </w:pPr>
+    </w:p>
+    <w:p>
+      <w:pPr>
+        <w:rPr>
+          <w:sz w:val="44"/>
+          <w:szCs w:val="44"/>
+        </w:rPr>
+      </w:pPr>
+      <w:r>
+        <w:rPr>
+          <w:sz w:val="44"/>
+          <w:szCs w:val="44"/>
+        </w:rPr>
+        <w:t xml:space="preserve">CENTRAL </w:t>
+      </w:r>
+    </w:p>
+    <w:p>
+      <w:pPr>
+        <w:rPr>
+          <w:sz w:val="44"/>
+          <w:szCs w:val="44"/>
+        </w:rPr>
+      </w:pPr>
+    </w:p>
+    <w:p>
+      <w:pPr>
+        <w:rPr>
+          <w:sz w:val="44"/>
+          <w:szCs w:val="44"/>
+        </w:rPr>
+      </w:pPr>
+    </w:p>
+    <w:p>
+      <w:pPr>
+        <w:rPr>
+          <w:sz w:val="44"/>
+          <w:szCs w:val="44"/>
+        </w:rPr>
+      </w:pPr>
+    </w:p>
+    <w:p>
+      <w:pPr>
+        <w:rPr>
+          <w:sz w:val="44"/>
+          <w:szCs w:val="44"/>
+        </w:rPr>
+      </w:pPr>
+      <w:r>
+        <w:rPr>
+          <w:sz w:val="44"/>
+          <w:szCs w:val="44"/>
+        </w:rPr>
+        <w:tab/>
+      </w:r>
       <w:proofErr w:type="gramStart"/>
       <w:r>
         <w:rPr>
           <w:sz w:val="44"/>
           <w:szCs w:val="44"/>
         </w:rPr>
-        <w:t>SALIDAS  #</w:t>
+        <w:t>REMISIONES  #</w:t>
       </w:r>
       <w:proofErr w:type="gramEnd"/>
       <w:r>
@@ -101,53 +103,278 @@
           <w:sz w:val="44"/>
           <w:szCs w:val="44"/>
         </w:rPr>
-        <w:t xml:space="preserve"> 0001 G  al   # 0250 G</w:t>
-      </w:r>
-    </w:p>
-    <w:p>
-      <w:pPr>
-        <w:jc w:val="center"/>
-        <w:rPr>
-          <w:sz w:val="44"/>
-          <w:szCs w:val="44"/>
-        </w:rPr>
-      </w:pPr>
-    </w:p>
-    <w:p>
-      <w:pPr>
-        <w:jc w:val="center"/>
-        <w:rPr>
-          <w:sz w:val="44"/>
-          <w:szCs w:val="44"/>
-        </w:rPr>
-      </w:pPr>
-    </w:p>
-    <w:p>
-      <w:pPr>
-        <w:jc w:val="center"/>
-        <w:rPr>
-          <w:sz w:val="44"/>
-          <w:szCs w:val="44"/>
-        </w:rPr>
-      </w:pPr>
-    </w:p>
-    <w:p>
-      <w:pPr>
-        <w:jc w:val="center"/>
-        <w:rPr>
-          <w:sz w:val="44"/>
-          <w:szCs w:val="44"/>
-        </w:rPr>
-      </w:pPr>
-      <w:r>
-        <w:rPr>
-          <w:sz w:val="44"/>
-          <w:szCs w:val="44"/>
-        </w:rPr>
-        <w:t>Recibió</w:t>
-      </w:r>
+        <w:t xml:space="preserve">  3751   al    4200</w:t>
+      </w:r>
+    </w:p>
+    <w:p>
+      <w:pPr>
+        <w:rPr>
+          <w:sz w:val="44"/>
+          <w:szCs w:val="44"/>
+        </w:rPr>
+      </w:pPr>
       <w:bookmarkStart w:id="0" w:name="_GoBack"/>
       <w:bookmarkEnd w:id="0"/>
+    </w:p>
+    <w:p>
+      <w:pPr>
+        <w:rPr>
+          <w:sz w:val="44"/>
+          <w:szCs w:val="44"/>
+        </w:rPr>
+      </w:pPr>
+    </w:p>
+    <w:p>
+      <w:pPr>
+        <w:rPr>
+          <w:sz w:val="44"/>
+          <w:szCs w:val="44"/>
+        </w:rPr>
+      </w:pPr>
+    </w:p>
+    <w:p>
+      <w:pPr>
+        <w:rPr>
+          <w:sz w:val="44"/>
+          <w:szCs w:val="44"/>
+        </w:rPr>
+      </w:pPr>
+    </w:p>
+    <w:p>
+      <w:pPr>
+        <w:rPr>
+          <w:sz w:val="44"/>
+          <w:szCs w:val="44"/>
+        </w:rPr>
+      </w:pPr>
+    </w:p>
+    <w:p>
+      <w:pPr>
+        <w:jc w:val="center"/>
+        <w:rPr>
+          <w:sz w:val="44"/>
+          <w:szCs w:val="44"/>
+        </w:rPr>
+      </w:pPr>
+      <w:r>
+        <w:rPr>
+          <w:sz w:val="44"/>
+          <w:szCs w:val="44"/>
+        </w:rPr>
+        <w:t>RECIBIO</w:t>
+      </w:r>
+    </w:p>
+    <w:p>
+      <w:pPr>
+        <w:jc w:val="center"/>
+        <w:rPr>
+          <w:sz w:val="44"/>
+          <w:szCs w:val="44"/>
+        </w:rPr>
+      </w:pPr>
+    </w:p>
+    <w:p>
+      <w:pPr>
+        <w:jc w:val="center"/>
+        <w:rPr>
+          <w:sz w:val="44"/>
+          <w:szCs w:val="44"/>
+        </w:rPr>
+      </w:pPr>
+      <w:r>
+        <w:rPr>
+          <w:sz w:val="44"/>
+          <w:szCs w:val="44"/>
+        </w:rPr>
+        <w:t>_____________________</w:t>
+      </w:r>
+    </w:p>
+    <w:p>
+      <w:pPr>
+        <w:jc w:val="center"/>
+        <w:rPr>
+          <w:sz w:val="44"/>
+          <w:szCs w:val="44"/>
+        </w:rPr>
+      </w:pPr>
+      <w:proofErr w:type="gramStart"/>
+      <w:r>
+        <w:rPr>
+          <w:sz w:val="44"/>
+          <w:szCs w:val="44"/>
+        </w:rPr>
+        <w:t>KARINA  MONARCA</w:t>
+      </w:r>
+      <w:proofErr w:type="gramEnd"/>
+      <w:r>
+        <w:rPr>
+          <w:sz w:val="44"/>
+          <w:szCs w:val="44"/>
+        </w:rPr>
+        <w:t xml:space="preserve"> </w:t>
+      </w:r>
+    </w:p>
+    <w:p>
+      <w:pPr>
+        <w:rPr>
+          <w:sz w:val="44"/>
+          <w:szCs w:val="44"/>
+        </w:rPr>
+      </w:pPr>
+    </w:p>
+    <w:p>
+      <w:pPr>
+        <w:jc w:val="center"/>
+        <w:rPr>
+          <w:sz w:val="44"/>
+          <w:szCs w:val="44"/>
+        </w:rPr>
+      </w:pPr>
+    </w:p>
+    <w:p>
+      <w:pPr>
+        <w:jc w:val="center"/>
+        <w:rPr>
+          <w:sz w:val="44"/>
+          <w:szCs w:val="44"/>
+        </w:rPr>
+      </w:pPr>
+      <w:r>
+        <w:rPr>
+          <w:sz w:val="44"/>
+          <w:szCs w:val="44"/>
+        </w:rPr>
+        <w:t>8 DE FEBRERO 2022</w:t>
+      </w:r>
+    </w:p>
+    <w:p>
+      <w:pPr>
+        <w:jc w:val="center"/>
+        <w:rPr>
+          <w:sz w:val="44"/>
+          <w:szCs w:val="44"/>
+        </w:rPr>
+      </w:pPr>
+    </w:p>
+    <w:p>
+      <w:pPr>
+        <w:jc w:val="center"/>
+        <w:rPr>
+          <w:sz w:val="44"/>
+          <w:szCs w:val="44"/>
+        </w:rPr>
+      </w:pPr>
+    </w:p>
+    <w:p>
+      <w:pPr>
+        <w:jc w:val="center"/>
+        <w:rPr>
+          <w:sz w:val="44"/>
+          <w:szCs w:val="44"/>
+        </w:rPr>
+      </w:pPr>
+      <w:r>
+        <w:rPr>
+          <w:sz w:val="44"/>
+          <w:szCs w:val="44"/>
+        </w:rPr>
+        <w:t>CENTRAL</w:t>
+      </w:r>
+    </w:p>
+    <w:p>
+      <w:pPr>
+        <w:jc w:val="center"/>
+        <w:rPr>
+          <w:sz w:val="44"/>
+          <w:szCs w:val="44"/>
+        </w:rPr>
+      </w:pPr>
+    </w:p>
+    <w:p>
+      <w:pPr>
+        <w:jc w:val="center"/>
+        <w:rPr>
+          <w:sz w:val="44"/>
+          <w:szCs w:val="44"/>
+        </w:rPr>
+      </w:pPr>
+    </w:p>
+    <w:p>
+      <w:pPr>
+        <w:jc w:val="center"/>
+        <w:rPr>
+          <w:sz w:val="44"/>
+          <w:szCs w:val="44"/>
+        </w:rPr>
+      </w:pPr>
+    </w:p>
+    <w:p>
+      <w:pPr>
+        <w:jc w:val="center"/>
+        <w:rPr>
+          <w:sz w:val="44"/>
+          <w:szCs w:val="44"/>
+        </w:rPr>
+      </w:pPr>
+      <w:proofErr w:type="gramStart"/>
+      <w:r>
+        <w:rPr>
+          <w:sz w:val="44"/>
+          <w:szCs w:val="44"/>
+        </w:rPr>
+        <w:t>SALIDAS  #</w:t>
+      </w:r>
+      <w:proofErr w:type="gramEnd"/>
+      <w:r>
+        <w:rPr>
+          <w:sz w:val="44"/>
+          <w:szCs w:val="44"/>
+        </w:rPr>
+        <w:t xml:space="preserve"> 0001 G  al   # 0250 G</w:t>
+      </w:r>
+    </w:p>
+    <w:p>
+      <w:pPr>
+        <w:jc w:val="center"/>
+        <w:rPr>
+          <w:sz w:val="44"/>
+          <w:szCs w:val="44"/>
+        </w:rPr>
+      </w:pPr>
+    </w:p>
+    <w:p>
+      <w:pPr>
+        <w:jc w:val="center"/>
+        <w:rPr>
+          <w:sz w:val="44"/>
+          <w:szCs w:val="44"/>
+        </w:rPr>
+      </w:pPr>
+    </w:p>
+    <w:p>
+      <w:pPr>
+        <w:jc w:val="center"/>
+        <w:rPr>
+          <w:sz w:val="44"/>
+          <w:szCs w:val="44"/>
+        </w:rPr>
+      </w:pPr>
+    </w:p>
+    <w:p>
+      <w:pPr>
+        <w:jc w:val="center"/>
+        <w:rPr>
+          <w:sz w:val="44"/>
+          <w:szCs w:val="44"/>
+        </w:rPr>
+      </w:pPr>
+      <w:r>
+        <w:rPr>
+          <w:sz w:val="44"/>
+          <w:szCs w:val="44"/>
+        </w:rPr>
+        <w:t>Recibió</w:t>
+      </w:r>
     </w:p>
     <w:p>
       <w:pPr>

</xml_diff>

<commit_message>
cierre 18 Jun 22
</commit_message>
<xml_diff>
--- a/01 DOCUEMENTOS/PAP FISCAL CENTRAL  2022.docx
+++ b/01 DOCUEMENTOS/PAP FISCAL CENTRAL  2022.docx
@@ -24,7 +24,7 @@
           <w:sz w:val="44"/>
           <w:szCs w:val="44"/>
         </w:rPr>
-        <w:t>02 DE MAYO 2022</w:t>
+        <w:t>18 DE JUNIO 2022</w:t>
       </w:r>
     </w:p>
     <w:p>
@@ -87,20 +87,13 @@
           <w:szCs w:val="44"/>
         </w:rPr>
       </w:pPr>
-      <w:r>
-        <w:rPr>
-          <w:sz w:val="44"/>
-          <w:szCs w:val="44"/>
-        </w:rPr>
-        <w:t xml:space="preserve">RECEPCION DE </w:t>
-      </w:r>
       <w:proofErr w:type="gramStart"/>
       <w:r>
         <w:rPr>
           <w:sz w:val="44"/>
           <w:szCs w:val="44"/>
         </w:rPr>
-        <w:t>PRODUCTO  #</w:t>
+        <w:t>REMISIONES  #</w:t>
       </w:r>
       <w:proofErr w:type="gramEnd"/>
       <w:r>
@@ -108,92 +101,17 @@
           <w:sz w:val="44"/>
           <w:szCs w:val="44"/>
         </w:rPr>
-        <w:t xml:space="preserve"> 11001   al  11250</w:t>
-      </w:r>
-    </w:p>
-    <w:p>
-      <w:pPr>
-        <w:jc w:val="center"/>
-        <w:rPr>
-          <w:sz w:val="44"/>
-          <w:szCs w:val="44"/>
-        </w:rPr>
-      </w:pPr>
-    </w:p>
-    <w:p>
-      <w:pPr>
-        <w:jc w:val="center"/>
-        <w:rPr>
-          <w:sz w:val="44"/>
-          <w:szCs w:val="44"/>
-        </w:rPr>
-      </w:pPr>
-    </w:p>
-    <w:p>
-      <w:pPr>
-        <w:jc w:val="center"/>
-        <w:rPr>
-          <w:sz w:val="44"/>
-          <w:szCs w:val="44"/>
-        </w:rPr>
-      </w:pPr>
-    </w:p>
-    <w:p>
-      <w:pPr>
-        <w:jc w:val="center"/>
-        <w:rPr>
-          <w:sz w:val="44"/>
-          <w:szCs w:val="44"/>
-        </w:rPr>
-      </w:pPr>
-      <w:r>
-        <w:rPr>
-          <w:sz w:val="44"/>
-          <w:szCs w:val="44"/>
-        </w:rPr>
-        <w:t>RECIBIO</w:t>
-      </w:r>
-    </w:p>
-    <w:p>
-      <w:pPr>
-        <w:jc w:val="center"/>
-        <w:rPr>
-          <w:sz w:val="44"/>
-          <w:szCs w:val="44"/>
-        </w:rPr>
-      </w:pPr>
-    </w:p>
-    <w:p>
-      <w:pPr>
-        <w:jc w:val="center"/>
-        <w:rPr>
-          <w:sz w:val="44"/>
-          <w:szCs w:val="44"/>
-        </w:rPr>
-      </w:pPr>
-      <w:r>
-        <w:rPr>
-          <w:sz w:val="44"/>
-          <w:szCs w:val="44"/>
-        </w:rPr>
-        <w:t>___________________</w:t>
-      </w:r>
-    </w:p>
-    <w:p>
-      <w:pPr>
-        <w:jc w:val="center"/>
-        <w:rPr>
-          <w:sz w:val="44"/>
-          <w:szCs w:val="44"/>
-        </w:rPr>
-      </w:pPr>
-      <w:r>
-        <w:rPr>
-          <w:sz w:val="44"/>
-          <w:szCs w:val="44"/>
-        </w:rPr>
-        <w:t>KARINA MONARCA</w:t>
-      </w:r>
+        <w:t xml:space="preserve">  0___________  al  # 05000</w:t>
+      </w:r>
+    </w:p>
+    <w:p>
+      <w:pPr>
+        <w:jc w:val="center"/>
+        <w:rPr>
+          <w:sz w:val="44"/>
+          <w:szCs w:val="44"/>
+        </w:rPr>
+      </w:pPr>
     </w:p>
     <w:p>
       <w:pPr>
@@ -232,6 +150,295 @@
           <w:szCs w:val="44"/>
         </w:rPr>
       </w:pPr>
+      <w:r>
+        <w:rPr>
+          <w:sz w:val="44"/>
+          <w:szCs w:val="44"/>
+        </w:rPr>
+        <w:t>RECIBIO</w:t>
+      </w:r>
+    </w:p>
+    <w:p>
+      <w:pPr>
+        <w:jc w:val="center"/>
+        <w:rPr>
+          <w:sz w:val="44"/>
+          <w:szCs w:val="44"/>
+        </w:rPr>
+      </w:pPr>
+    </w:p>
+    <w:p>
+      <w:pPr>
+        <w:jc w:val="center"/>
+        <w:rPr>
+          <w:sz w:val="44"/>
+          <w:szCs w:val="44"/>
+        </w:rPr>
+      </w:pPr>
+      <w:r>
+        <w:rPr>
+          <w:sz w:val="44"/>
+          <w:szCs w:val="44"/>
+        </w:rPr>
+        <w:t>___________________</w:t>
+      </w:r>
+    </w:p>
+    <w:p>
+      <w:pPr>
+        <w:jc w:val="center"/>
+        <w:rPr>
+          <w:sz w:val="44"/>
+          <w:szCs w:val="44"/>
+        </w:rPr>
+      </w:pPr>
+      <w:r>
+        <w:rPr>
+          <w:sz w:val="44"/>
+          <w:szCs w:val="44"/>
+        </w:rPr>
+        <w:t xml:space="preserve">ARGELIA CEBADA </w:t>
+      </w:r>
+    </w:p>
+    <w:p>
+      <w:pPr>
+        <w:jc w:val="center"/>
+        <w:rPr>
+          <w:b/>
+          <w:sz w:val="44"/>
+          <w:szCs w:val="44"/>
+          <w:u w:val="single"/>
+        </w:rPr>
+      </w:pPr>
+      <w:r>
+        <w:rPr>
+          <w:b/>
+          <w:sz w:val="44"/>
+          <w:szCs w:val="44"/>
+          <w:u w:val="single"/>
+        </w:rPr>
+        <w:t xml:space="preserve">Responsable </w:t>
+      </w:r>
+    </w:p>
+    <w:p>
+      <w:pPr>
+        <w:jc w:val="center"/>
+        <w:rPr>
+          <w:sz w:val="44"/>
+          <w:szCs w:val="44"/>
+        </w:rPr>
+      </w:pPr>
+      <w:r>
+        <w:rPr>
+          <w:sz w:val="44"/>
+          <w:szCs w:val="44"/>
+        </w:rPr>
+        <w:lastRenderedPageBreak/>
+        <w:t>02 DE MAYO 2022</w:t>
+      </w:r>
+    </w:p>
+    <w:p>
+      <w:pPr>
+        <w:jc w:val="center"/>
+        <w:rPr>
+          <w:sz w:val="44"/>
+          <w:szCs w:val="44"/>
+        </w:rPr>
+      </w:pPr>
+    </w:p>
+    <w:p>
+      <w:pPr>
+        <w:jc w:val="center"/>
+        <w:rPr>
+          <w:sz w:val="44"/>
+          <w:szCs w:val="44"/>
+        </w:rPr>
+      </w:pPr>
+    </w:p>
+    <w:p>
+      <w:pPr>
+        <w:jc w:val="center"/>
+        <w:rPr>
+          <w:sz w:val="44"/>
+          <w:szCs w:val="44"/>
+        </w:rPr>
+      </w:pPr>
+      <w:r>
+        <w:rPr>
+          <w:sz w:val="44"/>
+          <w:szCs w:val="44"/>
+        </w:rPr>
+        <w:t>CENTRAL</w:t>
+      </w:r>
+    </w:p>
+    <w:p>
+      <w:pPr>
+        <w:jc w:val="center"/>
+        <w:rPr>
+          <w:sz w:val="44"/>
+          <w:szCs w:val="44"/>
+        </w:rPr>
+      </w:pPr>
+    </w:p>
+    <w:p>
+      <w:pPr>
+        <w:jc w:val="center"/>
+        <w:rPr>
+          <w:sz w:val="44"/>
+          <w:szCs w:val="44"/>
+        </w:rPr>
+      </w:pPr>
+    </w:p>
+    <w:p>
+      <w:pPr>
+        <w:jc w:val="center"/>
+        <w:rPr>
+          <w:sz w:val="44"/>
+          <w:szCs w:val="44"/>
+        </w:rPr>
+      </w:pPr>
+      <w:r>
+        <w:rPr>
+          <w:sz w:val="44"/>
+          <w:szCs w:val="44"/>
+        </w:rPr>
+        <w:t xml:space="preserve">RECEPCION DE </w:t>
+      </w:r>
+      <w:proofErr w:type="gramStart"/>
+      <w:r>
+        <w:rPr>
+          <w:sz w:val="44"/>
+          <w:szCs w:val="44"/>
+        </w:rPr>
+        <w:t>PRODUCTO  #</w:t>
+      </w:r>
+      <w:proofErr w:type="gramEnd"/>
+      <w:r>
+        <w:rPr>
+          <w:sz w:val="44"/>
+          <w:szCs w:val="44"/>
+        </w:rPr>
+        <w:t xml:space="preserve"> 11001   al  11250</w:t>
+      </w:r>
+    </w:p>
+    <w:p>
+      <w:pPr>
+        <w:jc w:val="center"/>
+        <w:rPr>
+          <w:sz w:val="44"/>
+          <w:szCs w:val="44"/>
+        </w:rPr>
+      </w:pPr>
+    </w:p>
+    <w:p>
+      <w:pPr>
+        <w:jc w:val="center"/>
+        <w:rPr>
+          <w:sz w:val="44"/>
+          <w:szCs w:val="44"/>
+        </w:rPr>
+      </w:pPr>
+    </w:p>
+    <w:p>
+      <w:pPr>
+        <w:jc w:val="center"/>
+        <w:rPr>
+          <w:sz w:val="44"/>
+          <w:szCs w:val="44"/>
+        </w:rPr>
+      </w:pPr>
+    </w:p>
+    <w:p>
+      <w:pPr>
+        <w:jc w:val="center"/>
+        <w:rPr>
+          <w:sz w:val="44"/>
+          <w:szCs w:val="44"/>
+        </w:rPr>
+      </w:pPr>
+      <w:r>
+        <w:rPr>
+          <w:sz w:val="44"/>
+          <w:szCs w:val="44"/>
+        </w:rPr>
+        <w:t>RECIBIO</w:t>
+      </w:r>
+    </w:p>
+    <w:p>
+      <w:pPr>
+        <w:jc w:val="center"/>
+        <w:rPr>
+          <w:sz w:val="44"/>
+          <w:szCs w:val="44"/>
+        </w:rPr>
+      </w:pPr>
+    </w:p>
+    <w:p>
+      <w:pPr>
+        <w:jc w:val="center"/>
+        <w:rPr>
+          <w:sz w:val="44"/>
+          <w:szCs w:val="44"/>
+        </w:rPr>
+      </w:pPr>
+      <w:r>
+        <w:rPr>
+          <w:sz w:val="44"/>
+          <w:szCs w:val="44"/>
+        </w:rPr>
+        <w:t>___________________</w:t>
+      </w:r>
+    </w:p>
+    <w:p>
+      <w:pPr>
+        <w:jc w:val="center"/>
+        <w:rPr>
+          <w:sz w:val="44"/>
+          <w:szCs w:val="44"/>
+        </w:rPr>
+      </w:pPr>
+      <w:r>
+        <w:rPr>
+          <w:sz w:val="44"/>
+          <w:szCs w:val="44"/>
+        </w:rPr>
+        <w:t>KARINA MONARCA</w:t>
+      </w:r>
+    </w:p>
+    <w:p>
+      <w:pPr>
+        <w:jc w:val="center"/>
+        <w:rPr>
+          <w:sz w:val="44"/>
+          <w:szCs w:val="44"/>
+        </w:rPr>
+      </w:pPr>
+    </w:p>
+    <w:p>
+      <w:pPr>
+        <w:jc w:val="center"/>
+        <w:rPr>
+          <w:sz w:val="44"/>
+          <w:szCs w:val="44"/>
+        </w:rPr>
+      </w:pPr>
+    </w:p>
+    <w:p>
+      <w:pPr>
+        <w:jc w:val="center"/>
+        <w:rPr>
+          <w:sz w:val="44"/>
+          <w:szCs w:val="44"/>
+        </w:rPr>
+      </w:pPr>
+    </w:p>
+    <w:p>
+      <w:pPr>
+        <w:jc w:val="center"/>
+        <w:rPr>
+          <w:sz w:val="44"/>
+          <w:szCs w:val="44"/>
+        </w:rPr>
+      </w:pPr>
     </w:p>
     <w:p>
       <w:pPr>
@@ -425,122 +632,228 @@
           <w:sz w:val="44"/>
           <w:szCs w:val="44"/>
         </w:rPr>
+        <w:t xml:space="preserve">KARINA MONARCA </w:t>
+      </w:r>
+    </w:p>
+    <w:p>
+      <w:pPr>
+        <w:jc w:val="center"/>
+        <w:rPr>
+          <w:sz w:val="44"/>
+          <w:szCs w:val="44"/>
+        </w:rPr>
+      </w:pPr>
+    </w:p>
+    <w:p>
+      <w:pPr>
+        <w:jc w:val="center"/>
+        <w:rPr>
+          <w:sz w:val="44"/>
+          <w:szCs w:val="44"/>
+        </w:rPr>
+      </w:pPr>
+    </w:p>
+    <w:p>
+      <w:pPr>
+        <w:jc w:val="center"/>
+        <w:rPr>
+          <w:sz w:val="44"/>
+          <w:szCs w:val="44"/>
+        </w:rPr>
+      </w:pPr>
+      <w:r>
+        <w:rPr>
+          <w:sz w:val="44"/>
+          <w:szCs w:val="44"/>
+        </w:rPr>
+        <w:t>26 DE FEBRERO 2022</w:t>
+      </w:r>
+    </w:p>
+    <w:p>
+      <w:pPr>
+        <w:jc w:val="center"/>
+        <w:rPr>
+          <w:sz w:val="44"/>
+          <w:szCs w:val="44"/>
+        </w:rPr>
+      </w:pPr>
+    </w:p>
+    <w:p>
+      <w:pPr>
+        <w:jc w:val="center"/>
+        <w:rPr>
+          <w:sz w:val="44"/>
+          <w:szCs w:val="44"/>
+        </w:rPr>
+      </w:pPr>
+    </w:p>
+    <w:p>
+      <w:pPr>
+        <w:rPr>
+          <w:sz w:val="44"/>
+          <w:szCs w:val="44"/>
+        </w:rPr>
+      </w:pPr>
+      <w:r>
+        <w:rPr>
+          <w:sz w:val="44"/>
+          <w:szCs w:val="44"/>
+        </w:rPr>
+        <w:t xml:space="preserve">CENTRAL </w:t>
+      </w:r>
+    </w:p>
+    <w:p>
+      <w:pPr>
+        <w:rPr>
+          <w:sz w:val="44"/>
+          <w:szCs w:val="44"/>
+        </w:rPr>
+      </w:pPr>
+    </w:p>
+    <w:p>
+      <w:pPr>
+        <w:rPr>
+          <w:sz w:val="44"/>
+          <w:szCs w:val="44"/>
+        </w:rPr>
+      </w:pPr>
+    </w:p>
+    <w:p>
+      <w:pPr>
+        <w:rPr>
+          <w:sz w:val="44"/>
+          <w:szCs w:val="44"/>
+        </w:rPr>
+      </w:pPr>
+    </w:p>
+    <w:p>
+      <w:pPr>
+        <w:rPr>
+          <w:sz w:val="44"/>
+          <w:szCs w:val="44"/>
+        </w:rPr>
+      </w:pPr>
+      <w:r>
+        <w:rPr>
+          <w:sz w:val="44"/>
+          <w:szCs w:val="44"/>
+        </w:rPr>
+        <w:tab/>
+      </w:r>
+      <w:proofErr w:type="gramStart"/>
+      <w:r>
+        <w:rPr>
+          <w:sz w:val="44"/>
+          <w:szCs w:val="44"/>
+        </w:rPr>
+        <w:t>REMISIONES  #</w:t>
+      </w:r>
+      <w:proofErr w:type="gramEnd"/>
+      <w:r>
+        <w:rPr>
+          <w:sz w:val="44"/>
+          <w:szCs w:val="44"/>
+        </w:rPr>
+        <w:t xml:space="preserve">  3751   al    4200</w:t>
+      </w:r>
+    </w:p>
+    <w:p>
+      <w:pPr>
+        <w:rPr>
+          <w:sz w:val="44"/>
+          <w:szCs w:val="44"/>
+        </w:rPr>
+      </w:pPr>
+    </w:p>
+    <w:p>
+      <w:pPr>
+        <w:rPr>
+          <w:sz w:val="44"/>
+          <w:szCs w:val="44"/>
+        </w:rPr>
+      </w:pPr>
+    </w:p>
+    <w:p>
+      <w:pPr>
+        <w:rPr>
+          <w:sz w:val="44"/>
+          <w:szCs w:val="44"/>
+        </w:rPr>
+      </w:pPr>
+    </w:p>
+    <w:p>
+      <w:pPr>
+        <w:rPr>
+          <w:sz w:val="44"/>
+          <w:szCs w:val="44"/>
+        </w:rPr>
+      </w:pPr>
+    </w:p>
+    <w:p>
+      <w:pPr>
+        <w:rPr>
+          <w:sz w:val="44"/>
+          <w:szCs w:val="44"/>
+        </w:rPr>
+      </w:pPr>
+    </w:p>
+    <w:p>
+      <w:pPr>
+        <w:jc w:val="center"/>
+        <w:rPr>
+          <w:sz w:val="44"/>
+          <w:szCs w:val="44"/>
+        </w:rPr>
+      </w:pPr>
+      <w:r>
+        <w:rPr>
+          <w:sz w:val="44"/>
+          <w:szCs w:val="44"/>
+        </w:rPr>
+        <w:t>RECIBIO</w:t>
+      </w:r>
+    </w:p>
+    <w:p>
+      <w:pPr>
+        <w:jc w:val="center"/>
+        <w:rPr>
+          <w:sz w:val="44"/>
+          <w:szCs w:val="44"/>
+        </w:rPr>
+      </w:pPr>
+    </w:p>
+    <w:p>
+      <w:pPr>
+        <w:jc w:val="center"/>
+        <w:rPr>
+          <w:sz w:val="44"/>
+          <w:szCs w:val="44"/>
+        </w:rPr>
+      </w:pPr>
+      <w:r>
+        <w:rPr>
+          <w:sz w:val="44"/>
+          <w:szCs w:val="44"/>
+        </w:rPr>
         <w:lastRenderedPageBreak/>
-        <w:t xml:space="preserve">KARINA MONARCA </w:t>
-      </w:r>
-    </w:p>
-    <w:p>
-      <w:pPr>
-        <w:jc w:val="center"/>
-        <w:rPr>
-          <w:sz w:val="44"/>
-          <w:szCs w:val="44"/>
-        </w:rPr>
-      </w:pPr>
-    </w:p>
-    <w:p>
-      <w:pPr>
-        <w:jc w:val="center"/>
-        <w:rPr>
-          <w:sz w:val="44"/>
-          <w:szCs w:val="44"/>
-        </w:rPr>
-      </w:pPr>
-    </w:p>
-    <w:p>
-      <w:pPr>
-        <w:jc w:val="center"/>
-        <w:rPr>
-          <w:sz w:val="44"/>
-          <w:szCs w:val="44"/>
-        </w:rPr>
-      </w:pPr>
-      <w:r>
-        <w:rPr>
-          <w:sz w:val="44"/>
-          <w:szCs w:val="44"/>
-        </w:rPr>
-        <w:t>26 DE FEBRERO 2022</w:t>
-      </w:r>
-    </w:p>
-    <w:p>
-      <w:pPr>
-        <w:jc w:val="center"/>
-        <w:rPr>
-          <w:sz w:val="44"/>
-          <w:szCs w:val="44"/>
-        </w:rPr>
-      </w:pPr>
-    </w:p>
-    <w:p>
-      <w:pPr>
-        <w:jc w:val="center"/>
-        <w:rPr>
-          <w:sz w:val="44"/>
-          <w:szCs w:val="44"/>
-        </w:rPr>
-      </w:pPr>
-    </w:p>
-    <w:p>
-      <w:pPr>
-        <w:rPr>
-          <w:sz w:val="44"/>
-          <w:szCs w:val="44"/>
-        </w:rPr>
-      </w:pPr>
-      <w:r>
-        <w:rPr>
-          <w:sz w:val="44"/>
-          <w:szCs w:val="44"/>
-        </w:rPr>
-        <w:t xml:space="preserve">CENTRAL </w:t>
-      </w:r>
-    </w:p>
-    <w:p>
-      <w:pPr>
-        <w:rPr>
-          <w:sz w:val="44"/>
-          <w:szCs w:val="44"/>
-        </w:rPr>
-      </w:pPr>
-    </w:p>
-    <w:p>
-      <w:pPr>
-        <w:rPr>
-          <w:sz w:val="44"/>
-          <w:szCs w:val="44"/>
-        </w:rPr>
-      </w:pPr>
-    </w:p>
-    <w:p>
-      <w:pPr>
-        <w:rPr>
-          <w:sz w:val="44"/>
-          <w:szCs w:val="44"/>
-        </w:rPr>
-      </w:pPr>
-    </w:p>
-    <w:p>
-      <w:pPr>
-        <w:rPr>
-          <w:sz w:val="44"/>
-          <w:szCs w:val="44"/>
-        </w:rPr>
-      </w:pPr>
-      <w:r>
-        <w:rPr>
-          <w:sz w:val="44"/>
-          <w:szCs w:val="44"/>
-        </w:rPr>
-        <w:tab/>
-      </w:r>
+        <w:t>_____________________</w:t>
+      </w:r>
+    </w:p>
+    <w:p>
+      <w:pPr>
+        <w:jc w:val="center"/>
+        <w:rPr>
+          <w:sz w:val="44"/>
+          <w:szCs w:val="44"/>
+        </w:rPr>
+      </w:pPr>
       <w:proofErr w:type="gramStart"/>
       <w:r>
         <w:rPr>
           <w:sz w:val="44"/>
           <w:szCs w:val="44"/>
         </w:rPr>
-        <w:t>REMISIONES  #</w:t>
+        <w:t>KARINA  MONARCA</w:t>
       </w:r>
       <w:proofErr w:type="gramEnd"/>
       <w:r>
@@ -548,89 +861,102 @@
           <w:sz w:val="44"/>
           <w:szCs w:val="44"/>
         </w:rPr>
-        <w:t xml:space="preserve">  3751   al    4200</w:t>
-      </w:r>
-    </w:p>
-    <w:p>
-      <w:pPr>
-        <w:rPr>
-          <w:sz w:val="44"/>
-          <w:szCs w:val="44"/>
-        </w:rPr>
-      </w:pPr>
-    </w:p>
-    <w:p>
-      <w:pPr>
-        <w:rPr>
-          <w:sz w:val="44"/>
-          <w:szCs w:val="44"/>
-        </w:rPr>
-      </w:pPr>
-    </w:p>
-    <w:p>
-      <w:pPr>
-        <w:rPr>
-          <w:sz w:val="44"/>
-          <w:szCs w:val="44"/>
-        </w:rPr>
-      </w:pPr>
-    </w:p>
-    <w:p>
-      <w:pPr>
-        <w:rPr>
-          <w:sz w:val="44"/>
-          <w:szCs w:val="44"/>
-        </w:rPr>
-      </w:pPr>
-    </w:p>
-    <w:p>
-      <w:pPr>
-        <w:rPr>
-          <w:sz w:val="44"/>
-          <w:szCs w:val="44"/>
-        </w:rPr>
-      </w:pPr>
-    </w:p>
-    <w:p>
-      <w:pPr>
-        <w:jc w:val="center"/>
-        <w:rPr>
-          <w:sz w:val="44"/>
-          <w:szCs w:val="44"/>
-        </w:rPr>
-      </w:pPr>
-      <w:r>
-        <w:rPr>
-          <w:sz w:val="44"/>
-          <w:szCs w:val="44"/>
-        </w:rPr>
-        <w:t>RECIBIO</w:t>
-      </w:r>
-    </w:p>
-    <w:p>
-      <w:pPr>
-        <w:jc w:val="center"/>
-        <w:rPr>
-          <w:sz w:val="44"/>
-          <w:szCs w:val="44"/>
-        </w:rPr>
-      </w:pPr>
-    </w:p>
-    <w:p>
-      <w:pPr>
-        <w:jc w:val="center"/>
-        <w:rPr>
-          <w:sz w:val="44"/>
-          <w:szCs w:val="44"/>
-        </w:rPr>
-      </w:pPr>
-      <w:r>
-        <w:rPr>
-          <w:sz w:val="44"/>
-          <w:szCs w:val="44"/>
-        </w:rPr>
-        <w:t>_____________________</w:t>
-      </w:r>
+        <w:t xml:space="preserve"> </w:t>
+      </w:r>
+    </w:p>
+    <w:p>
+      <w:pPr>
+        <w:rPr>
+          <w:sz w:val="44"/>
+          <w:szCs w:val="44"/>
+        </w:rPr>
+      </w:pPr>
+    </w:p>
+    <w:p>
+      <w:pPr>
+        <w:jc w:val="center"/>
+        <w:rPr>
+          <w:sz w:val="44"/>
+          <w:szCs w:val="44"/>
+        </w:rPr>
+      </w:pPr>
+    </w:p>
+    <w:p>
+      <w:pPr>
+        <w:jc w:val="center"/>
+        <w:rPr>
+          <w:sz w:val="44"/>
+          <w:szCs w:val="44"/>
+        </w:rPr>
+      </w:pPr>
+      <w:r>
+        <w:rPr>
+          <w:sz w:val="44"/>
+          <w:szCs w:val="44"/>
+        </w:rPr>
+        <w:t>8 DE FEBRERO 2022</w:t>
+      </w:r>
+    </w:p>
+    <w:p>
+      <w:pPr>
+        <w:jc w:val="center"/>
+        <w:rPr>
+          <w:sz w:val="44"/>
+          <w:szCs w:val="44"/>
+        </w:rPr>
+      </w:pPr>
+    </w:p>
+    <w:p>
+      <w:pPr>
+        <w:jc w:val="center"/>
+        <w:rPr>
+          <w:sz w:val="44"/>
+          <w:szCs w:val="44"/>
+        </w:rPr>
+      </w:pPr>
+    </w:p>
+    <w:p>
+      <w:pPr>
+        <w:jc w:val="center"/>
+        <w:rPr>
+          <w:sz w:val="44"/>
+          <w:szCs w:val="44"/>
+        </w:rPr>
+      </w:pPr>
+      <w:r>
+        <w:rPr>
+          <w:sz w:val="44"/>
+          <w:szCs w:val="44"/>
+        </w:rPr>
+        <w:t>CENTRAL</w:t>
+      </w:r>
+    </w:p>
+    <w:p>
+      <w:pPr>
+        <w:jc w:val="center"/>
+        <w:rPr>
+          <w:sz w:val="44"/>
+          <w:szCs w:val="44"/>
+        </w:rPr>
+      </w:pPr>
+    </w:p>
+    <w:p>
+      <w:pPr>
+        <w:jc w:val="center"/>
+        <w:rPr>
+          <w:sz w:val="44"/>
+          <w:szCs w:val="44"/>
+        </w:rPr>
+      </w:pPr>
+    </w:p>
+    <w:p>
+      <w:pPr>
+        <w:jc w:val="center"/>
+        <w:rPr>
+          <w:sz w:val="44"/>
+          <w:szCs w:val="44"/>
+        </w:rPr>
+      </w:pPr>
     </w:p>
     <w:p>
       <w:pPr>
@@ -646,7 +972,7 @@
           <w:sz w:val="44"/>
           <w:szCs w:val="44"/>
         </w:rPr>
-        <w:t>KARINA  MONARCA</w:t>
+        <w:t>SALIDAS  #</w:t>
       </w:r>
       <w:proofErr w:type="gramEnd"/>
       <w:r>
@@ -654,125 +980,6 @@
           <w:sz w:val="44"/>
           <w:szCs w:val="44"/>
         </w:rPr>
-        <w:t xml:space="preserve"> </w:t>
-      </w:r>
-    </w:p>
-    <w:p>
-      <w:pPr>
-        <w:rPr>
-          <w:sz w:val="44"/>
-          <w:szCs w:val="44"/>
-        </w:rPr>
-      </w:pPr>
-    </w:p>
-    <w:p>
-      <w:pPr>
-        <w:jc w:val="center"/>
-        <w:rPr>
-          <w:sz w:val="44"/>
-          <w:szCs w:val="44"/>
-        </w:rPr>
-      </w:pPr>
-    </w:p>
-    <w:p>
-      <w:pPr>
-        <w:jc w:val="center"/>
-        <w:rPr>
-          <w:sz w:val="44"/>
-          <w:szCs w:val="44"/>
-        </w:rPr>
-      </w:pPr>
-      <w:r>
-        <w:rPr>
-          <w:sz w:val="44"/>
-          <w:szCs w:val="44"/>
-        </w:rPr>
-        <w:t>8 DE FEBRERO 2022</w:t>
-      </w:r>
-    </w:p>
-    <w:p>
-      <w:pPr>
-        <w:jc w:val="center"/>
-        <w:rPr>
-          <w:sz w:val="44"/>
-          <w:szCs w:val="44"/>
-        </w:rPr>
-      </w:pPr>
-    </w:p>
-    <w:p>
-      <w:pPr>
-        <w:jc w:val="center"/>
-        <w:rPr>
-          <w:sz w:val="44"/>
-          <w:szCs w:val="44"/>
-        </w:rPr>
-      </w:pPr>
-    </w:p>
-    <w:p>
-      <w:pPr>
-        <w:jc w:val="center"/>
-        <w:rPr>
-          <w:sz w:val="44"/>
-          <w:szCs w:val="44"/>
-        </w:rPr>
-      </w:pPr>
-      <w:r>
-        <w:rPr>
-          <w:sz w:val="44"/>
-          <w:szCs w:val="44"/>
-        </w:rPr>
-        <w:t>CENTRAL</w:t>
-      </w:r>
-    </w:p>
-    <w:p>
-      <w:pPr>
-        <w:jc w:val="center"/>
-        <w:rPr>
-          <w:sz w:val="44"/>
-          <w:szCs w:val="44"/>
-        </w:rPr>
-      </w:pPr>
-    </w:p>
-    <w:p>
-      <w:pPr>
-        <w:jc w:val="center"/>
-        <w:rPr>
-          <w:sz w:val="44"/>
-          <w:szCs w:val="44"/>
-        </w:rPr>
-      </w:pPr>
-    </w:p>
-    <w:p>
-      <w:pPr>
-        <w:jc w:val="center"/>
-        <w:rPr>
-          <w:sz w:val="44"/>
-          <w:szCs w:val="44"/>
-        </w:rPr>
-      </w:pPr>
-    </w:p>
-    <w:p>
-      <w:pPr>
-        <w:jc w:val="center"/>
-        <w:rPr>
-          <w:sz w:val="44"/>
-          <w:szCs w:val="44"/>
-        </w:rPr>
-      </w:pPr>
-      <w:proofErr w:type="gramStart"/>
-      <w:r>
-        <w:rPr>
-          <w:sz w:val="44"/>
-          <w:szCs w:val="44"/>
-        </w:rPr>
-        <w:t>SALIDAS  #</w:t>
-      </w:r>
-      <w:proofErr w:type="gramEnd"/>
-      <w:r>
-        <w:rPr>
-          <w:sz w:val="44"/>
-          <w:szCs w:val="44"/>
-        </w:rPr>
         <w:t xml:space="preserve"> 0001 G  al   # 0250 G</w:t>
       </w:r>
     </w:p>
@@ -841,6 +1048,7 @@
           <w:sz w:val="44"/>
           <w:szCs w:val="44"/>
         </w:rPr>
+        <w:lastRenderedPageBreak/>
         <w:t>:_____________________</w:t>
       </w:r>
     </w:p>

</xml_diff>

<commit_message>
CIERRE 6 OCT 22
</commit_message>
<xml_diff>
--- a/01 DOCUEMENTOS/PAP FISCAL CENTRAL  2022.docx
+++ b/01 DOCUEMENTOS/PAP FISCAL CENTRAL  2022.docx
@@ -15,6 +15,257 @@
           <w:sz w:val="44"/>
           <w:szCs w:val="44"/>
         </w:rPr>
+        <w:t>06 OCTUBRE 2022</w:t>
+      </w:r>
+    </w:p>
+    <w:p>
+      <w:pPr>
+        <w:jc w:val="center"/>
+        <w:rPr>
+          <w:sz w:val="44"/>
+          <w:szCs w:val="44"/>
+        </w:rPr>
+      </w:pPr>
+      <w:bookmarkStart w:id="0" w:name="_GoBack"/>
+    </w:p>
+    <w:bookmarkEnd w:id="0"/>
+    <w:p>
+      <w:pPr>
+        <w:jc w:val="center"/>
+        <w:rPr>
+          <w:sz w:val="44"/>
+          <w:szCs w:val="44"/>
+        </w:rPr>
+      </w:pPr>
+    </w:p>
+    <w:p>
+      <w:pPr>
+        <w:jc w:val="center"/>
+        <w:rPr>
+          <w:sz w:val="44"/>
+          <w:szCs w:val="44"/>
+        </w:rPr>
+      </w:pPr>
+      <w:r>
+        <w:rPr>
+          <w:sz w:val="44"/>
+          <w:szCs w:val="44"/>
+        </w:rPr>
+        <w:t>CENTRAL</w:t>
+      </w:r>
+    </w:p>
+    <w:p>
+      <w:pPr>
+        <w:jc w:val="center"/>
+        <w:rPr>
+          <w:sz w:val="44"/>
+          <w:szCs w:val="44"/>
+        </w:rPr>
+      </w:pPr>
+    </w:p>
+    <w:p>
+      <w:pPr>
+        <w:jc w:val="center"/>
+        <w:rPr>
+          <w:sz w:val="44"/>
+          <w:szCs w:val="44"/>
+        </w:rPr>
+      </w:pPr>
+    </w:p>
+    <w:p>
+      <w:pPr>
+        <w:jc w:val="center"/>
+        <w:rPr>
+          <w:sz w:val="44"/>
+          <w:szCs w:val="44"/>
+        </w:rPr>
+      </w:pPr>
+      <w:r>
+        <w:rPr>
+          <w:sz w:val="44"/>
+          <w:szCs w:val="44"/>
+        </w:rPr>
+        <w:t xml:space="preserve">SALIDAS </w:t>
+      </w:r>
+      <w:proofErr w:type="gramStart"/>
+      <w:r>
+        <w:rPr>
+          <w:sz w:val="44"/>
+          <w:szCs w:val="44"/>
+        </w:rPr>
+        <w:t>CENTRAL  #</w:t>
+      </w:r>
+      <w:proofErr w:type="gramEnd"/>
+      <w:r>
+        <w:rPr>
+          <w:sz w:val="44"/>
+          <w:szCs w:val="44"/>
+        </w:rPr>
+        <w:t xml:space="preserve">  0751 G  al   1000 G</w:t>
+      </w:r>
+    </w:p>
+    <w:p>
+      <w:pPr>
+        <w:jc w:val="center"/>
+        <w:rPr>
+          <w:sz w:val="44"/>
+          <w:szCs w:val="44"/>
+        </w:rPr>
+      </w:pPr>
+    </w:p>
+    <w:p>
+      <w:pPr>
+        <w:jc w:val="center"/>
+        <w:rPr>
+          <w:sz w:val="44"/>
+          <w:szCs w:val="44"/>
+        </w:rPr>
+      </w:pPr>
+    </w:p>
+    <w:p>
+      <w:pPr>
+        <w:jc w:val="center"/>
+        <w:rPr>
+          <w:sz w:val="44"/>
+          <w:szCs w:val="44"/>
+        </w:rPr>
+      </w:pPr>
+    </w:p>
+    <w:p>
+      <w:pPr>
+        <w:rPr>
+          <w:sz w:val="44"/>
+          <w:szCs w:val="44"/>
+        </w:rPr>
+      </w:pPr>
+      <w:r>
+        <w:rPr>
+          <w:sz w:val="44"/>
+          <w:szCs w:val="44"/>
+        </w:rPr>
+        <w:tab/>
+      </w:r>
+      <w:r>
+        <w:rPr>
+          <w:sz w:val="44"/>
+          <w:szCs w:val="44"/>
+        </w:rPr>
+        <w:tab/>
+      </w:r>
+      <w:r>
+        <w:rPr>
+          <w:sz w:val="44"/>
+          <w:szCs w:val="44"/>
+        </w:rPr>
+        <w:tab/>
+      </w:r>
+      <w:r>
+        <w:rPr>
+          <w:sz w:val="44"/>
+          <w:szCs w:val="44"/>
+        </w:rPr>
+        <w:tab/>
+        <w:t>RECIBIO</w:t>
+      </w:r>
+    </w:p>
+    <w:p>
+      <w:pPr>
+        <w:rPr>
+          <w:sz w:val="44"/>
+          <w:szCs w:val="44"/>
+        </w:rPr>
+      </w:pPr>
+    </w:p>
+    <w:p>
+      <w:pPr>
+        <w:ind w:left="1416" w:firstLine="708"/>
+        <w:rPr>
+          <w:sz w:val="44"/>
+          <w:szCs w:val="44"/>
+        </w:rPr>
+      </w:pPr>
+      <w:r>
+        <w:rPr>
+          <w:sz w:val="44"/>
+          <w:szCs w:val="44"/>
+        </w:rPr>
+        <w:t>__________________</w:t>
+      </w:r>
+    </w:p>
+    <w:p>
+      <w:pPr>
+        <w:jc w:val="center"/>
+        <w:rPr>
+          <w:sz w:val="44"/>
+          <w:szCs w:val="44"/>
+        </w:rPr>
+      </w:pPr>
+      <w:r>
+        <w:rPr>
+          <w:sz w:val="44"/>
+          <w:szCs w:val="44"/>
+        </w:rPr>
+        <w:t>KARINA MONARCA</w:t>
+      </w:r>
+    </w:p>
+    <w:p>
+      <w:pPr>
+        <w:jc w:val="center"/>
+        <w:rPr>
+          <w:sz w:val="44"/>
+          <w:szCs w:val="44"/>
+        </w:rPr>
+      </w:pPr>
+    </w:p>
+    <w:p>
+      <w:pPr>
+        <w:jc w:val="center"/>
+        <w:rPr>
+          <w:sz w:val="44"/>
+          <w:szCs w:val="44"/>
+        </w:rPr>
+      </w:pPr>
+    </w:p>
+    <w:p>
+      <w:pPr>
+        <w:jc w:val="center"/>
+        <w:rPr>
+          <w:sz w:val="44"/>
+          <w:szCs w:val="44"/>
+        </w:rPr>
+      </w:pPr>
+    </w:p>
+    <w:p>
+      <w:pPr>
+        <w:jc w:val="center"/>
+        <w:rPr>
+          <w:sz w:val="44"/>
+          <w:szCs w:val="44"/>
+        </w:rPr>
+      </w:pPr>
+    </w:p>
+    <w:p>
+      <w:pPr>
+        <w:jc w:val="center"/>
+        <w:rPr>
+          <w:sz w:val="44"/>
+          <w:szCs w:val="44"/>
+        </w:rPr>
+      </w:pPr>
+    </w:p>
+    <w:p>
+      <w:pPr>
+        <w:jc w:val="center"/>
+        <w:rPr>
+          <w:sz w:val="44"/>
+          <w:szCs w:val="44"/>
+        </w:rPr>
+      </w:pPr>
+      <w:r>
+        <w:rPr>
+          <w:sz w:val="44"/>
+          <w:szCs w:val="44"/>
+        </w:rPr>
         <w:t>26 DE SEPTIEMBRE 2022</w:t>
       </w:r>
     </w:p>
@@ -204,8 +455,6 @@
           <w:szCs w:val="44"/>
         </w:rPr>
       </w:pPr>
-      <w:bookmarkStart w:id="0" w:name="_GoBack"/>
-      <w:bookmarkEnd w:id="0"/>
     </w:p>
     <w:p>
       <w:pPr>
@@ -408,6 +657,7 @@
           <w:sz w:val="44"/>
           <w:szCs w:val="44"/>
         </w:rPr>
+        <w:lastRenderedPageBreak/>
         <w:t>________________</w:t>
       </w:r>
     </w:p>
@@ -611,6 +861,7 @@
           <w:sz w:val="44"/>
           <w:szCs w:val="44"/>
         </w:rPr>
+        <w:lastRenderedPageBreak/>
         <w:t>RECIBIO</w:t>
       </w:r>
     </w:p>
@@ -636,58 +887,264 @@
           <w:sz w:val="44"/>
           <w:szCs w:val="44"/>
         </w:rPr>
+        <w:t>_________________________</w:t>
+      </w:r>
+    </w:p>
+    <w:p>
+      <w:pPr>
+        <w:jc w:val="center"/>
+        <w:rPr>
+          <w:sz w:val="44"/>
+          <w:szCs w:val="44"/>
+        </w:rPr>
+      </w:pPr>
+      <w:r>
+        <w:rPr>
+          <w:sz w:val="44"/>
+          <w:szCs w:val="44"/>
+        </w:rPr>
+        <w:t>KARINA MONARCA A</w:t>
+      </w:r>
+    </w:p>
+    <w:p>
+      <w:pPr>
+        <w:jc w:val="center"/>
+        <w:rPr>
+          <w:sz w:val="44"/>
+          <w:szCs w:val="44"/>
+        </w:rPr>
+      </w:pPr>
+    </w:p>
+    <w:p>
+      <w:pPr>
+        <w:jc w:val="center"/>
+        <w:rPr>
+          <w:sz w:val="44"/>
+          <w:szCs w:val="44"/>
+        </w:rPr>
+      </w:pPr>
+    </w:p>
+    <w:p>
+      <w:pPr>
+        <w:jc w:val="center"/>
+        <w:rPr>
+          <w:sz w:val="44"/>
+          <w:szCs w:val="44"/>
+        </w:rPr>
+      </w:pPr>
+      <w:r>
+        <w:rPr>
+          <w:sz w:val="44"/>
+          <w:szCs w:val="44"/>
+        </w:rPr>
+        <w:t>18 DE JUNIO 2022</w:t>
+      </w:r>
+    </w:p>
+    <w:p>
+      <w:pPr>
+        <w:jc w:val="center"/>
+        <w:rPr>
+          <w:sz w:val="44"/>
+          <w:szCs w:val="44"/>
+        </w:rPr>
+      </w:pPr>
+    </w:p>
+    <w:p>
+      <w:pPr>
+        <w:jc w:val="center"/>
+        <w:rPr>
+          <w:sz w:val="44"/>
+          <w:szCs w:val="44"/>
+        </w:rPr>
+      </w:pPr>
+    </w:p>
+    <w:p>
+      <w:pPr>
+        <w:jc w:val="center"/>
+        <w:rPr>
+          <w:sz w:val="44"/>
+          <w:szCs w:val="44"/>
+        </w:rPr>
+      </w:pPr>
+      <w:r>
+        <w:rPr>
+          <w:sz w:val="44"/>
+          <w:szCs w:val="44"/>
+        </w:rPr>
+        <w:t>CENTRAL</w:t>
+      </w:r>
+    </w:p>
+    <w:p>
+      <w:pPr>
+        <w:jc w:val="center"/>
+        <w:rPr>
+          <w:sz w:val="44"/>
+          <w:szCs w:val="44"/>
+        </w:rPr>
+      </w:pPr>
+    </w:p>
+    <w:p>
+      <w:pPr>
+        <w:jc w:val="center"/>
+        <w:rPr>
+          <w:sz w:val="44"/>
+          <w:szCs w:val="44"/>
+        </w:rPr>
+      </w:pPr>
+    </w:p>
+    <w:p>
+      <w:pPr>
+        <w:jc w:val="center"/>
+        <w:rPr>
+          <w:sz w:val="44"/>
+          <w:szCs w:val="44"/>
+        </w:rPr>
+      </w:pPr>
+      <w:proofErr w:type="gramStart"/>
+      <w:r>
+        <w:rPr>
+          <w:sz w:val="44"/>
+          <w:szCs w:val="44"/>
+        </w:rPr>
+        <w:t>REMISIONES  #</w:t>
+      </w:r>
+      <w:proofErr w:type="gramEnd"/>
+      <w:r>
+        <w:rPr>
+          <w:sz w:val="44"/>
+          <w:szCs w:val="44"/>
+        </w:rPr>
+        <w:t xml:space="preserve">  0___________  al  # 05000</w:t>
+      </w:r>
+    </w:p>
+    <w:p>
+      <w:pPr>
+        <w:jc w:val="center"/>
+        <w:rPr>
+          <w:sz w:val="44"/>
+          <w:szCs w:val="44"/>
+        </w:rPr>
+      </w:pPr>
+    </w:p>
+    <w:p>
+      <w:pPr>
+        <w:jc w:val="center"/>
+        <w:rPr>
+          <w:sz w:val="44"/>
+          <w:szCs w:val="44"/>
+        </w:rPr>
+      </w:pPr>
+    </w:p>
+    <w:p>
+      <w:pPr>
+        <w:jc w:val="center"/>
+        <w:rPr>
+          <w:sz w:val="44"/>
+          <w:szCs w:val="44"/>
+        </w:rPr>
+      </w:pPr>
+    </w:p>
+    <w:p>
+      <w:pPr>
+        <w:jc w:val="center"/>
+        <w:rPr>
+          <w:sz w:val="44"/>
+          <w:szCs w:val="44"/>
+        </w:rPr>
+      </w:pPr>
+    </w:p>
+    <w:p>
+      <w:pPr>
+        <w:jc w:val="center"/>
+        <w:rPr>
+          <w:sz w:val="44"/>
+          <w:szCs w:val="44"/>
+        </w:rPr>
+      </w:pPr>
+      <w:r>
+        <w:rPr>
+          <w:sz w:val="44"/>
+          <w:szCs w:val="44"/>
+        </w:rPr>
         <w:lastRenderedPageBreak/>
-        <w:t>_________________________</w:t>
-      </w:r>
-    </w:p>
-    <w:p>
-      <w:pPr>
-        <w:jc w:val="center"/>
-        <w:rPr>
-          <w:sz w:val="44"/>
-          <w:szCs w:val="44"/>
-        </w:rPr>
-      </w:pPr>
-      <w:r>
-        <w:rPr>
-          <w:sz w:val="44"/>
-          <w:szCs w:val="44"/>
-        </w:rPr>
-        <w:t>KARINA MONARCA A</w:t>
-      </w:r>
-    </w:p>
-    <w:p>
-      <w:pPr>
-        <w:jc w:val="center"/>
-        <w:rPr>
-          <w:sz w:val="44"/>
-          <w:szCs w:val="44"/>
-        </w:rPr>
-      </w:pPr>
-    </w:p>
-    <w:p>
-      <w:pPr>
-        <w:jc w:val="center"/>
-        <w:rPr>
-          <w:sz w:val="44"/>
-          <w:szCs w:val="44"/>
-        </w:rPr>
-      </w:pPr>
-    </w:p>
-    <w:p>
-      <w:pPr>
-        <w:jc w:val="center"/>
-        <w:rPr>
-          <w:sz w:val="44"/>
-          <w:szCs w:val="44"/>
-        </w:rPr>
-      </w:pPr>
-      <w:r>
-        <w:rPr>
-          <w:sz w:val="44"/>
-          <w:szCs w:val="44"/>
-        </w:rPr>
-        <w:t>18 DE JUNIO 2022</w:t>
+        <w:t>RECIBIO</w:t>
+      </w:r>
+    </w:p>
+    <w:p>
+      <w:pPr>
+        <w:jc w:val="center"/>
+        <w:rPr>
+          <w:sz w:val="44"/>
+          <w:szCs w:val="44"/>
+        </w:rPr>
+      </w:pPr>
+    </w:p>
+    <w:p>
+      <w:pPr>
+        <w:jc w:val="center"/>
+        <w:rPr>
+          <w:sz w:val="44"/>
+          <w:szCs w:val="44"/>
+        </w:rPr>
+      </w:pPr>
+      <w:r>
+        <w:rPr>
+          <w:sz w:val="44"/>
+          <w:szCs w:val="44"/>
+        </w:rPr>
+        <w:t>___________________</w:t>
+      </w:r>
+    </w:p>
+    <w:p>
+      <w:pPr>
+        <w:jc w:val="center"/>
+        <w:rPr>
+          <w:sz w:val="44"/>
+          <w:szCs w:val="44"/>
+        </w:rPr>
+      </w:pPr>
+      <w:r>
+        <w:rPr>
+          <w:sz w:val="44"/>
+          <w:szCs w:val="44"/>
+        </w:rPr>
+        <w:t xml:space="preserve">ARGELIA CEBADA </w:t>
+      </w:r>
+    </w:p>
+    <w:p>
+      <w:pPr>
+        <w:jc w:val="center"/>
+        <w:rPr>
+          <w:b/>
+          <w:sz w:val="44"/>
+          <w:szCs w:val="44"/>
+          <w:u w:val="single"/>
+        </w:rPr>
+      </w:pPr>
+      <w:r>
+        <w:rPr>
+          <w:b/>
+          <w:sz w:val="44"/>
+          <w:szCs w:val="44"/>
+          <w:u w:val="single"/>
+        </w:rPr>
+        <w:t xml:space="preserve">Responsable </w:t>
+      </w:r>
+    </w:p>
+    <w:p>
+      <w:pPr>
+        <w:jc w:val="center"/>
+        <w:rPr>
+          <w:sz w:val="44"/>
+          <w:szCs w:val="44"/>
+        </w:rPr>
+      </w:pPr>
+      <w:r>
+        <w:rPr>
+          <w:sz w:val="44"/>
+          <w:szCs w:val="44"/>
+        </w:rPr>
+        <w:t>02 DE MAYO 2022</w:t>
       </w:r>
     </w:p>
     <w:p>
@@ -750,13 +1207,20 @@
           <w:szCs w:val="44"/>
         </w:rPr>
       </w:pPr>
+      <w:r>
+        <w:rPr>
+          <w:sz w:val="44"/>
+          <w:szCs w:val="44"/>
+        </w:rPr>
+        <w:t xml:space="preserve">RECEPCION DE </w:t>
+      </w:r>
       <w:proofErr w:type="gramStart"/>
       <w:r>
         <w:rPr>
           <w:sz w:val="44"/>
           <w:szCs w:val="44"/>
         </w:rPr>
-        <w:t>REMISIONES  #</w:t>
+        <w:t>PRODUCTO  #</w:t>
       </w:r>
       <w:proofErr w:type="gramEnd"/>
       <w:r>
@@ -764,17 +1228,8 @@
           <w:sz w:val="44"/>
           <w:szCs w:val="44"/>
         </w:rPr>
-        <w:t xml:space="preserve">  0___________  al  # 05000</w:t>
-      </w:r>
-    </w:p>
-    <w:p>
-      <w:pPr>
-        <w:jc w:val="center"/>
-        <w:rPr>
-          <w:sz w:val="44"/>
-          <w:szCs w:val="44"/>
-        </w:rPr>
-      </w:pPr>
+        <w:t xml:space="preserve"> 11001   al  11250</w:t>
+      </w:r>
     </w:p>
     <w:p>
       <w:pPr>
@@ -842,210 +1297,6 @@
           <w:szCs w:val="44"/>
         </w:rPr>
         <w:lastRenderedPageBreak/>
-        <w:t>___________________</w:t>
-      </w:r>
-    </w:p>
-    <w:p>
-      <w:pPr>
-        <w:jc w:val="center"/>
-        <w:rPr>
-          <w:sz w:val="44"/>
-          <w:szCs w:val="44"/>
-        </w:rPr>
-      </w:pPr>
-      <w:r>
-        <w:rPr>
-          <w:sz w:val="44"/>
-          <w:szCs w:val="44"/>
-        </w:rPr>
-        <w:t xml:space="preserve">ARGELIA CEBADA </w:t>
-      </w:r>
-    </w:p>
-    <w:p>
-      <w:pPr>
-        <w:jc w:val="center"/>
-        <w:rPr>
-          <w:b/>
-          <w:sz w:val="44"/>
-          <w:szCs w:val="44"/>
-          <w:u w:val="single"/>
-        </w:rPr>
-      </w:pPr>
-      <w:r>
-        <w:rPr>
-          <w:b/>
-          <w:sz w:val="44"/>
-          <w:szCs w:val="44"/>
-          <w:u w:val="single"/>
-        </w:rPr>
-        <w:t xml:space="preserve">Responsable </w:t>
-      </w:r>
-    </w:p>
-    <w:p>
-      <w:pPr>
-        <w:jc w:val="center"/>
-        <w:rPr>
-          <w:sz w:val="44"/>
-          <w:szCs w:val="44"/>
-        </w:rPr>
-      </w:pPr>
-      <w:r>
-        <w:rPr>
-          <w:sz w:val="44"/>
-          <w:szCs w:val="44"/>
-        </w:rPr>
-        <w:t>02 DE MAYO 2022</w:t>
-      </w:r>
-    </w:p>
-    <w:p>
-      <w:pPr>
-        <w:jc w:val="center"/>
-        <w:rPr>
-          <w:sz w:val="44"/>
-          <w:szCs w:val="44"/>
-        </w:rPr>
-      </w:pPr>
-    </w:p>
-    <w:p>
-      <w:pPr>
-        <w:jc w:val="center"/>
-        <w:rPr>
-          <w:sz w:val="44"/>
-          <w:szCs w:val="44"/>
-        </w:rPr>
-      </w:pPr>
-    </w:p>
-    <w:p>
-      <w:pPr>
-        <w:jc w:val="center"/>
-        <w:rPr>
-          <w:sz w:val="44"/>
-          <w:szCs w:val="44"/>
-        </w:rPr>
-      </w:pPr>
-      <w:r>
-        <w:rPr>
-          <w:sz w:val="44"/>
-          <w:szCs w:val="44"/>
-        </w:rPr>
-        <w:t>CENTRAL</w:t>
-      </w:r>
-    </w:p>
-    <w:p>
-      <w:pPr>
-        <w:jc w:val="center"/>
-        <w:rPr>
-          <w:sz w:val="44"/>
-          <w:szCs w:val="44"/>
-        </w:rPr>
-      </w:pPr>
-    </w:p>
-    <w:p>
-      <w:pPr>
-        <w:jc w:val="center"/>
-        <w:rPr>
-          <w:sz w:val="44"/>
-          <w:szCs w:val="44"/>
-        </w:rPr>
-      </w:pPr>
-    </w:p>
-    <w:p>
-      <w:pPr>
-        <w:jc w:val="center"/>
-        <w:rPr>
-          <w:sz w:val="44"/>
-          <w:szCs w:val="44"/>
-        </w:rPr>
-      </w:pPr>
-      <w:r>
-        <w:rPr>
-          <w:sz w:val="44"/>
-          <w:szCs w:val="44"/>
-        </w:rPr>
-        <w:t xml:space="preserve">RECEPCION DE </w:t>
-      </w:r>
-      <w:proofErr w:type="gramStart"/>
-      <w:r>
-        <w:rPr>
-          <w:sz w:val="44"/>
-          <w:szCs w:val="44"/>
-        </w:rPr>
-        <w:t>PRODUCTO  #</w:t>
-      </w:r>
-      <w:proofErr w:type="gramEnd"/>
-      <w:r>
-        <w:rPr>
-          <w:sz w:val="44"/>
-          <w:szCs w:val="44"/>
-        </w:rPr>
-        <w:t xml:space="preserve"> 11001   al  11250</w:t>
-      </w:r>
-    </w:p>
-    <w:p>
-      <w:pPr>
-        <w:jc w:val="center"/>
-        <w:rPr>
-          <w:sz w:val="44"/>
-          <w:szCs w:val="44"/>
-        </w:rPr>
-      </w:pPr>
-    </w:p>
-    <w:p>
-      <w:pPr>
-        <w:jc w:val="center"/>
-        <w:rPr>
-          <w:sz w:val="44"/>
-          <w:szCs w:val="44"/>
-        </w:rPr>
-      </w:pPr>
-    </w:p>
-    <w:p>
-      <w:pPr>
-        <w:jc w:val="center"/>
-        <w:rPr>
-          <w:sz w:val="44"/>
-          <w:szCs w:val="44"/>
-        </w:rPr>
-      </w:pPr>
-    </w:p>
-    <w:p>
-      <w:pPr>
-        <w:jc w:val="center"/>
-        <w:rPr>
-          <w:sz w:val="44"/>
-          <w:szCs w:val="44"/>
-        </w:rPr>
-      </w:pPr>
-      <w:r>
-        <w:rPr>
-          <w:sz w:val="44"/>
-          <w:szCs w:val="44"/>
-        </w:rPr>
-        <w:t>RECIBIO</w:t>
-      </w:r>
-    </w:p>
-    <w:p>
-      <w:pPr>
-        <w:jc w:val="center"/>
-        <w:rPr>
-          <w:sz w:val="44"/>
-          <w:szCs w:val="44"/>
-        </w:rPr>
-      </w:pPr>
-    </w:p>
-    <w:p>
-      <w:pPr>
-        <w:jc w:val="center"/>
-        <w:rPr>
-          <w:sz w:val="44"/>
-          <w:szCs w:val="44"/>
-        </w:rPr>
-      </w:pPr>
-      <w:r>
-        <w:rPr>
-          <w:sz w:val="44"/>
-          <w:szCs w:val="44"/>
-        </w:rPr>
         <w:t>___________________</w:t>
       </w:r>
     </w:p>

</xml_diff>